<commit_message>
atualização no doc do user story
</commit_message>
<xml_diff>
--- a/Documentação/User Story/userStory.docx
+++ b/Documentação/User Story/userStory.docx
@@ -1,10 +1,10 @@
 
 <file path=word/document.xml><?xml version="1.0" encoding="utf-8"?>
-<w:document xmlns:wpc="http://schemas.microsoft.com/office/word/2010/wordprocessingCanvas" xmlns:cx="http://schemas.microsoft.com/office/drawing/2014/chartex" xmlns:cx1="http://schemas.microsoft.com/office/drawing/2015/9/8/chartex" xmlns:cx2="http://schemas.microsoft.com/office/drawing/2015/10/21/chartex" xmlns:cx3="http://schemas.microsoft.com/office/drawing/2016/5/9/chartex" xmlns:cx4="http://schemas.microsoft.com/office/drawing/2016/5/10/chartex" xmlns:cx5="http://schemas.microsoft.com/office/drawing/2016/5/11/chartex" xmlns:cx6="http://schemas.microsoft.com/office/drawing/2016/5/12/chartex" xmlns:cx7="http://schemas.microsoft.com/office/drawing/2016/5/13/chartex" xmlns:cx8="http://schemas.microsoft.com/office/drawing/2016/5/14/chartex" xmlns:mc="http://schemas.openxmlformats.org/markup-compatibility/2006" xmlns:aink="http://schemas.microsoft.com/office/drawing/2016/ink" xmlns:am3d="http://schemas.microsoft.com/office/drawing/2017/model3d" xmlns:o="urn:schemas-microsoft-com:office:office" xmlns:r="http://schemas.openxmlformats.org/officeDocument/2006/relationships" xmlns:m="http://schemas.openxmlformats.org/officeDocument/2006/math" xmlns:v="urn:schemas-microsoft-com:vml" xmlns:wp14="http://schemas.microsoft.com/office/word/2010/wordprocessingDrawing" xmlns:wp="http://schemas.openxmlformats.org/drawingml/2006/wordprocessingDrawing" xmlns:w10="urn:schemas-microsoft-com:office:word" xmlns:w="http://schemas.openxmlformats.org/wordprocessingml/2006/main" xmlns:w14="http://schemas.microsoft.com/office/word/2010/wordml" xmlns:w15="http://schemas.microsoft.com/office/word/2012/wordml" xmlns:w16cex="http://schemas.microsoft.com/office/word/2018/wordml/cex" xmlns:w16cid="http://schemas.microsoft.com/office/word/2016/wordml/cid" xmlns:w16="http://schemas.microsoft.com/office/word/2018/wordml" xmlns:w16se="http://schemas.microsoft.com/office/word/2015/wordml/symex" xmlns:wpg="http://schemas.microsoft.com/office/word/2010/wordprocessingGroup" xmlns:wpi="http://schemas.microsoft.com/office/word/2010/wordprocessingInk" xmlns:wne="http://schemas.microsoft.com/office/word/2006/wordml" xmlns:wps="http://schemas.microsoft.com/office/word/2010/wordprocessingShape" mc:Ignorable="w14 w15 w16se w16cid w16 w16cex wp14">
+<w:document xmlns:wpc="http://schemas.microsoft.com/office/word/2010/wordprocessingCanvas" xmlns:cx="http://schemas.microsoft.com/office/drawing/2014/chartex" xmlns:cx1="http://schemas.microsoft.com/office/drawing/2015/9/8/chartex" xmlns:cx2="http://schemas.microsoft.com/office/drawing/2015/10/21/chartex" xmlns:cx3="http://schemas.microsoft.com/office/drawing/2016/5/9/chartex" xmlns:cx4="http://schemas.microsoft.com/office/drawing/2016/5/10/chartex" xmlns:cx5="http://schemas.microsoft.com/office/drawing/2016/5/11/chartex" xmlns:cx6="http://schemas.microsoft.com/office/drawing/2016/5/12/chartex" xmlns:cx7="http://schemas.microsoft.com/office/drawing/2016/5/13/chartex" xmlns:cx8="http://schemas.microsoft.com/office/drawing/2016/5/14/chartex" xmlns:mc="http://schemas.openxmlformats.org/markup-compatibility/2006" xmlns:aink="http://schemas.microsoft.com/office/drawing/2016/ink" xmlns:am3d="http://schemas.microsoft.com/office/drawing/2017/model3d" xmlns:o="urn:schemas-microsoft-com:office:office" xmlns:r="http://schemas.openxmlformats.org/officeDocument/2006/relationships" xmlns:m="http://schemas.openxmlformats.org/officeDocument/2006/math" xmlns:v="urn:schemas-microsoft-com:vml" xmlns:wp14="http://schemas.microsoft.com/office/word/2010/wordprocessingDrawing" xmlns:wp="http://schemas.openxmlformats.org/drawingml/2006/wordprocessingDrawing" xmlns:w10="urn:schemas-microsoft-com:office:word" xmlns:w="http://schemas.openxmlformats.org/wordprocessingml/2006/main" xmlns:w14="http://schemas.microsoft.com/office/word/2010/wordml" xmlns:w15="http://schemas.microsoft.com/office/word/2012/wordml" xmlns:w16cex="http://schemas.microsoft.com/office/word/2018/wordml/cex" xmlns:w16cid="http://schemas.microsoft.com/office/word/2016/wordml/cid" xmlns:w16="http://schemas.microsoft.com/office/word/2018/wordml" xmlns:w16sdtdh="http://schemas.microsoft.com/office/word/2020/wordml/sdtdatahash" xmlns:w16se="http://schemas.microsoft.com/office/word/2015/wordml/symex" xmlns:wpg="http://schemas.microsoft.com/office/word/2010/wordprocessingGroup" xmlns:wpi="http://schemas.microsoft.com/office/word/2010/wordprocessingInk" xmlns:wne="http://schemas.microsoft.com/office/word/2006/wordml" xmlns:wps="http://schemas.microsoft.com/office/word/2010/wordprocessingShape" mc:Ignorable="w14 w15 w16se w16cid w16 w16cex w16sdtdh wp14">
   <w:body>
     <w:p>
       <w:pPr>
-        <w:pStyle w:val="Title"/>
+        <w:pStyle w:val="Ttulo"/>
         <w:rPr>
           <w:lang w:val="pt-BR"/>
         </w:rPr>
@@ -26,6 +26,12 @@
           <w:lang w:val="pt-BR"/>
         </w:rPr>
         <w:t>RY</w:t>
+      </w:r>
+      <w:r>
+        <w:rPr>
+          <w:lang w:val="pt-BR"/>
+        </w:rPr>
+        <w:t>S</w:t>
       </w:r>
     </w:p>
     <w:p>
@@ -67,13 +73,37 @@
         <w:rPr>
           <w:lang w:val="pt-BR"/>
         </w:rPr>
-        <w:t>Eu enquanto gestor gostaria de realizar o monitoramento</w:t>
-      </w:r>
-      <w:r>
-        <w:rPr>
-          <w:lang w:val="pt-BR"/>
-        </w:rPr>
-        <w:t xml:space="preserve"> ambiente</w:t>
+        <w:t>Eu enquanto gestor</w:t>
+      </w:r>
+      <w:r>
+        <w:rPr>
+          <w:lang w:val="pt-BR"/>
+        </w:rPr>
+        <w:t>,</w:t>
+      </w:r>
+      <w:r>
+        <w:rPr>
+          <w:lang w:val="pt-BR"/>
+        </w:rPr>
+        <w:t xml:space="preserve"> gostaria de realizar o monitoramento</w:t>
+      </w:r>
+      <w:r>
+        <w:rPr>
+          <w:lang w:val="pt-BR"/>
+        </w:rPr>
+        <w:t xml:space="preserve"> </w:t>
+      </w:r>
+      <w:r>
+        <w:rPr>
+          <w:lang w:val="pt-BR"/>
+        </w:rPr>
+        <w:t xml:space="preserve">de </w:t>
+      </w:r>
+      <w:r>
+        <w:rPr>
+          <w:lang w:val="pt-BR"/>
+        </w:rPr>
+        <w:t>ambiente</w:t>
       </w:r>
       <w:r>
         <w:rPr>
@@ -187,7 +217,25 @@
         <w:rPr>
           <w:lang w:val="pt-BR"/>
         </w:rPr>
-        <w:t>eus funcionarios</w:t>
+        <w:t xml:space="preserve">eus </w:t>
+      </w:r>
+      <w:r>
+        <w:rPr>
+          <w:lang w:val="pt-BR"/>
+        </w:rPr>
+        <w:t>funcion</w:t>
+      </w:r>
+      <w:r>
+        <w:rPr>
+          <w:lang w:val="pt-BR"/>
+        </w:rPr>
+        <w:t>á</w:t>
+      </w:r>
+      <w:r>
+        <w:rPr>
+          <w:lang w:val="pt-BR"/>
+        </w:rPr>
+        <w:t>rios</w:t>
       </w:r>
       <w:r>
         <w:rPr>
@@ -220,9 +268,29 @@
       </w:r>
       <w:r>
         <w:rPr>
-          <w:lang w:val="pt-BR"/>
-        </w:rPr>
-        <w:t xml:space="preserve">- Eu enquanto gestor gostaria de saber se meu </w:t>
+          <w:b/>
+          <w:bCs/>
+          <w:lang w:val="pt-BR"/>
+        </w:rPr>
+        <w:t xml:space="preserve"> </w:t>
+      </w:r>
+      <w:r>
+        <w:rPr>
+          <w:lang w:val="pt-BR"/>
+        </w:rPr>
+        <w:t>- Eu enquanto gestor</w:t>
+      </w:r>
+      <w:r>
+        <w:rPr>
+          <w:lang w:val="pt-BR"/>
+        </w:rPr>
+        <w:t>,</w:t>
+      </w:r>
+      <w:r>
+        <w:rPr>
+          <w:lang w:val="pt-BR"/>
+        </w:rPr>
+        <w:t xml:space="preserve"> gostaria de saber se meu </w:t>
       </w:r>
       <w:r>
         <w:rPr>
@@ -270,19 +338,31 @@
         <w:rPr>
           <w:lang w:val="pt-BR"/>
         </w:rPr>
-        <w:t>om o funcionamento adequado para que a liga</w:t>
-      </w:r>
-      <w:r>
-        <w:rPr>
-          <w:lang w:val="pt-BR"/>
-        </w:rPr>
-        <w:t>çã</w:t>
-      </w:r>
-      <w:r>
-        <w:rPr>
-          <w:lang w:val="pt-BR"/>
-        </w:rPr>
-        <w:t>o seja realizada da melhor forma.</w:t>
+        <w:t xml:space="preserve">om o funcionamento adequado para que </w:t>
+      </w:r>
+      <w:r>
+        <w:rPr>
+          <w:lang w:val="pt-BR"/>
+        </w:rPr>
+        <w:t xml:space="preserve">seu desempenho seja </w:t>
+      </w:r>
+      <w:r>
+        <w:rPr>
+          <w:lang w:val="pt-BR"/>
+        </w:rPr>
+        <w:t>realizad</w:t>
+      </w:r>
+      <w:r>
+        <w:rPr>
+          <w:lang w:val="pt-BR"/>
+        </w:rPr>
+        <w:t>o</w:t>
+      </w:r>
+      <w:r>
+        <w:rPr>
+          <w:lang w:val="pt-BR"/>
+        </w:rPr>
+        <w:t xml:space="preserve"> da melhor forma.</w:t>
       </w:r>
     </w:p>
     <w:p>
@@ -305,19 +385,55 @@
           <w:bCs/>
           <w:lang w:val="pt-BR"/>
         </w:rPr>
-        <w:t>3</w:t>
-      </w:r>
-      <w:r>
-        <w:rPr>
-          <w:lang w:val="pt-BR"/>
-        </w:rPr>
-        <w:t>- Eu enquanto</w:t>
-      </w:r>
-      <w:r>
-        <w:rPr>
-          <w:lang w:val="pt-BR"/>
-        </w:rPr>
-        <w:t xml:space="preserve"> </w:t>
+        <w:t xml:space="preserve">3 </w:t>
+      </w:r>
+      <w:r>
+        <w:rPr>
+          <w:lang w:val="pt-BR"/>
+        </w:rPr>
+        <w:t>-</w:t>
+      </w:r>
+      <w:r>
+        <w:rPr>
+          <w:lang w:val="pt-BR"/>
+        </w:rPr>
+        <w:t xml:space="preserve"> Eu enquanto gestor</w:t>
+      </w:r>
+      <w:r>
+        <w:rPr>
+          <w:lang w:val="pt-BR"/>
+        </w:rPr>
+        <w:t>,</w:t>
+      </w:r>
+      <w:r>
+        <w:rPr>
+          <w:lang w:val="pt-BR"/>
+        </w:rPr>
+        <w:t xml:space="preserve"> gostaria que o sistema me alertasse caso ocorresse alguma anomalia no comportamento do desempenho de usu</w:t>
+      </w:r>
+      <w:r>
+        <w:rPr>
+          <w:lang w:val="pt-BR"/>
+        </w:rPr>
+        <w:t>á</w:t>
+      </w:r>
+      <w:r>
+        <w:rPr>
+          <w:lang w:val="pt-BR"/>
+        </w:rPr>
+        <w:t>rio para que eu tenha um controle de qualidade e confian</w:t>
+      </w:r>
+      <w:r>
+        <w:rPr>
+          <w:lang w:val="pt-BR"/>
+        </w:rPr>
+        <w:t>ç</w:t>
+      </w:r>
+      <w:r>
+        <w:rPr>
+          <w:lang w:val="pt-BR"/>
+        </w:rPr>
+        <w:t xml:space="preserve">a de meus </w:t>
       </w:r>
       <w:r>
         <w:rPr>
@@ -335,91 +451,13 @@
         <w:rPr>
           <w:lang w:val="pt-BR"/>
         </w:rPr>
-        <w:t>rio</w:t>
-      </w:r>
-      <w:r>
-        <w:rPr>
-          <w:lang w:val="pt-BR"/>
-        </w:rPr>
-        <w:t xml:space="preserve"> gostaria que houvesse um monitoramento de desempenho da perfo</w:t>
-      </w:r>
-      <w:r>
-        <w:rPr>
-          <w:lang w:val="pt-BR"/>
-        </w:rPr>
-        <w:t>r</w:t>
-      </w:r>
-      <w:r>
-        <w:rPr>
-          <w:lang w:val="pt-BR"/>
-        </w:rPr>
-        <w:t>m</w:t>
-      </w:r>
-      <w:r>
-        <w:rPr>
-          <w:lang w:val="pt-BR"/>
-        </w:rPr>
-        <w:t>a</w:t>
-      </w:r>
-      <w:r>
-        <w:rPr>
-          <w:lang w:val="pt-BR"/>
-        </w:rPr>
-        <w:t>nce do</w:t>
-      </w:r>
-      <w:r>
-        <w:rPr>
-          <w:lang w:val="pt-BR"/>
-        </w:rPr>
-        <w:t>s</w:t>
-      </w:r>
-      <w:r>
-        <w:rPr>
-          <w:lang w:val="pt-BR"/>
-        </w:rPr>
-        <w:t xml:space="preserve"> meu</w:t>
-      </w:r>
-      <w:r>
-        <w:rPr>
-          <w:lang w:val="pt-BR"/>
-        </w:rPr>
-        <w:t>s equipamentos</w:t>
-      </w:r>
-      <w:r>
-        <w:rPr>
-          <w:lang w:val="pt-BR"/>
-        </w:rPr>
-        <w:t xml:space="preserve"> </w:t>
-      </w:r>
-      <w:r>
-        <w:rPr>
-          <w:lang w:val="pt-BR"/>
-        </w:rPr>
-        <w:t xml:space="preserve">para que eu possa solicitar ajuda e </w:t>
-      </w:r>
-      <w:r>
-        <w:rPr>
-          <w:lang w:val="pt-BR"/>
-        </w:rPr>
-        <w:t>n</w:t>
-      </w:r>
-      <w:r>
-        <w:rPr>
-          <w:lang w:val="pt-BR"/>
-        </w:rPr>
-        <w:t>ã</w:t>
-      </w:r>
-      <w:r>
-        <w:rPr>
-          <w:lang w:val="pt-BR"/>
-        </w:rPr>
-        <w:t>o</w:t>
-      </w:r>
-      <w:r>
-        <w:rPr>
-          <w:lang w:val="pt-BR"/>
-        </w:rPr>
-        <w:t xml:space="preserve"> interromper o trabalho. </w:t>
+        <w:t>rios</w:t>
+      </w:r>
+      <w:r>
+        <w:rPr>
+          <w:lang w:val="pt-BR"/>
+        </w:rPr>
+        <w:t>.</w:t>
       </w:r>
     </w:p>
     <w:p>
@@ -442,19 +480,37 @@
           <w:bCs/>
           <w:lang w:val="pt-BR"/>
         </w:rPr>
-        <w:t>4</w:t>
-      </w:r>
-      <w:r>
-        <w:rPr>
-          <w:lang w:val="pt-BR"/>
-        </w:rPr>
-        <w:t>-</w:t>
-      </w:r>
-      <w:r>
-        <w:rPr>
-          <w:lang w:val="pt-BR"/>
-        </w:rPr>
-        <w:t xml:space="preserve"> Eu enquanto gestor gostaria que o sistema me alertasse caso ocorresse alguma anomalia no comportamento do desempenho de usu</w:t>
+        <w:t xml:space="preserve">4 </w:t>
+      </w:r>
+      <w:r>
+        <w:rPr>
+          <w:lang w:val="pt-BR"/>
+        </w:rPr>
+        <w:t>- Eu enquanto gestor</w:t>
+      </w:r>
+      <w:r>
+        <w:rPr>
+          <w:lang w:val="pt-BR"/>
+        </w:rPr>
+        <w:t>,</w:t>
+      </w:r>
+      <w:r>
+        <w:rPr>
+          <w:lang w:val="pt-BR"/>
+        </w:rPr>
+        <w:t xml:space="preserve"> gostaria</w:t>
+      </w:r>
+      <w:r>
+        <w:rPr>
+          <w:lang w:val="pt-BR"/>
+        </w:rPr>
+        <w:t xml:space="preserve"> que houvesse um extrato de atividades dos meus </w:t>
+      </w:r>
+      <w:r>
+        <w:rPr>
+          <w:lang w:val="pt-BR"/>
+        </w:rPr>
+        <w:t>funcion</w:t>
       </w:r>
       <w:r>
         <w:rPr>
@@ -466,25 +522,37 @@
         <w:rPr>
           <w:lang w:val="pt-BR"/>
         </w:rPr>
-        <w:t>rio para que eu tenha um controle de qualidade e confian</w:t>
-      </w:r>
-      <w:r>
-        <w:rPr>
-          <w:lang w:val="pt-BR"/>
-        </w:rPr>
-        <w:t>ç</w:t>
-      </w:r>
-      <w:r>
-        <w:rPr>
-          <w:lang w:val="pt-BR"/>
-        </w:rPr>
-        <w:t xml:space="preserve">a de meus </w:t>
-      </w:r>
-      <w:r>
-        <w:rPr>
-          <w:lang w:val="pt-BR"/>
-        </w:rPr>
-        <w:t>funcion</w:t>
+        <w:t>rios</w:t>
+      </w:r>
+      <w:r>
+        <w:rPr>
+          <w:lang w:val="pt-BR"/>
+        </w:rPr>
+        <w:t xml:space="preserve"> para que eu consiga entender as dificuldade</w:t>
+      </w:r>
+      <w:r>
+        <w:rPr>
+          <w:lang w:val="pt-BR"/>
+        </w:rPr>
+        <w:t>s</w:t>
+      </w:r>
+      <w:r>
+        <w:rPr>
+          <w:lang w:val="pt-BR"/>
+        </w:rPr>
+        <w:t xml:space="preserve"> e a produtividade de</w:t>
+      </w:r>
+      <w:r>
+        <w:rPr>
+          <w:lang w:val="pt-BR"/>
+        </w:rPr>
+        <w:t xml:space="preserve"> cada</w:t>
+      </w:r>
+      <w:r>
+        <w:rPr>
+          <w:lang w:val="pt-BR"/>
+        </w:rPr>
+        <w:t xml:space="preserve"> funcion</w:t>
       </w:r>
       <w:r>
         <w:rPr>
@@ -496,7 +564,7 @@
         <w:rPr>
           <w:lang w:val="pt-BR"/>
         </w:rPr>
-        <w:t>rios</w:t>
+        <w:t>rio.</w:t>
       </w:r>
     </w:p>
     <w:p>
@@ -511,7 +579,7 @@
           <w:bCs/>
           <w:lang w:val="pt-BR"/>
         </w:rPr>
-        <w:t>US.</w:t>
+        <w:t>S</w:t>
       </w:r>
       <w:r>
         <w:rPr>
@@ -523,21 +591,47 @@
       </w:r>
       <w:r>
         <w:rPr>
-          <w:lang w:val="pt-BR"/>
-        </w:rPr>
-        <w:t>- Eu enquanto gestor gostaria</w:t>
-      </w:r>
-      <w:r>
-        <w:rPr>
-          <w:lang w:val="pt-BR"/>
-        </w:rPr>
-        <w:t xml:space="preserve"> que houvesse um extrato de atividades dos meus </w:t>
-      </w:r>
-      <w:r>
-        <w:rPr>
-          <w:lang w:val="pt-BR"/>
-        </w:rPr>
-        <w:t>funcion</w:t>
+          <w:b/>
+          <w:bCs/>
+          <w:lang w:val="pt-BR"/>
+        </w:rPr>
+        <w:t xml:space="preserve"> </w:t>
+      </w:r>
+      <w:r>
+        <w:rPr>
+          <w:lang w:val="pt-BR"/>
+        </w:rPr>
+        <w:t>- Eu enquanto gestor</w:t>
+      </w:r>
+      <w:r>
+        <w:rPr>
+          <w:lang w:val="pt-BR"/>
+        </w:rPr>
+        <w:t>,</w:t>
+      </w:r>
+      <w:r>
+        <w:rPr>
+          <w:lang w:val="pt-BR"/>
+        </w:rPr>
+        <w:t xml:space="preserve"> gostaria que </w:t>
+      </w:r>
+      <w:r>
+        <w:rPr>
+          <w:lang w:val="pt-BR"/>
+        </w:rPr>
+        <w:t>os</w:t>
+      </w:r>
+      <w:r>
+        <w:rPr>
+          <w:lang w:val="pt-BR"/>
+        </w:rPr>
+        <w:t xml:space="preserve"> dados</w:t>
+      </w:r>
+      <w:r>
+        <w:rPr>
+          <w:lang w:val="pt-BR"/>
+        </w:rPr>
+        <w:t xml:space="preserve"> dos meus funcion</w:t>
       </w:r>
       <w:r>
         <w:rPr>
@@ -555,7 +649,19 @@
         <w:rPr>
           <w:lang w:val="pt-BR"/>
         </w:rPr>
-        <w:t xml:space="preserve"> para que eu consiga entender as dificuldade e a produtividade desse funcion</w:t>
+        <w:t xml:space="preserve"> ficassem salvos de maneira segura e </w:t>
+      </w:r>
+      <w:r>
+        <w:rPr>
+          <w:lang w:val="pt-BR"/>
+        </w:rPr>
+        <w:t xml:space="preserve">de </w:t>
+      </w:r>
+      <w:r>
+        <w:rPr>
+          <w:lang w:val="pt-BR"/>
+        </w:rPr>
+        <w:t>f</w:t>
       </w:r>
       <w:r>
         <w:rPr>
@@ -567,12 +673,67 @@
         <w:rPr>
           <w:lang w:val="pt-BR"/>
         </w:rPr>
-        <w:t>rio.</w:t>
+        <w:t>cil</w:t>
+      </w:r>
+      <w:r>
+        <w:rPr>
+          <w:lang w:val="pt-BR"/>
+        </w:rPr>
+        <w:t xml:space="preserve"> acesso</w:t>
+      </w:r>
+      <w:r>
+        <w:rPr>
+          <w:lang w:val="pt-BR"/>
+        </w:rPr>
+        <w:t xml:space="preserve"> para que eu poss</w:t>
+      </w:r>
+      <w:r>
+        <w:rPr>
+          <w:lang w:val="pt-BR"/>
+        </w:rPr>
+        <w:t>a</w:t>
+      </w:r>
+      <w:r>
+        <w:rPr>
+          <w:lang w:val="pt-BR"/>
+        </w:rPr>
+        <w:t xml:space="preserve"> acess</w:t>
+      </w:r>
+      <w:r>
+        <w:rPr>
+          <w:lang w:val="pt-BR"/>
+        </w:rPr>
+        <w:t>á</w:t>
+      </w:r>
+      <w:r>
+        <w:rPr>
+          <w:lang w:val="pt-BR"/>
+        </w:rPr>
+        <w:t>-</w:t>
+      </w:r>
+      <w:r>
+        <w:rPr>
+          <w:lang w:val="pt-BR"/>
+        </w:rPr>
+        <w:t>los de qualquer lugar</w:t>
+      </w:r>
+      <w:r>
+        <w:rPr>
+          <w:lang w:val="pt-BR"/>
+        </w:rPr>
+        <w:t>.</w:t>
+      </w:r>
+      <w:r>
+        <w:rPr>
+          <w:lang w:val="pt-BR"/>
+        </w:rPr>
+        <w:t xml:space="preserve"> </w:t>
       </w:r>
     </w:p>
     <w:p>
       <w:pPr>
         <w:rPr>
+          <w:u w:val="single"/>
           <w:lang w:val="pt-BR"/>
         </w:rPr>
       </w:pPr>
@@ -582,7 +743,7 @@
           <w:bCs/>
           <w:lang w:val="pt-BR"/>
         </w:rPr>
-        <w:t>S</w:t>
+        <w:t>US.</w:t>
       </w:r>
       <w:r>
         <w:rPr>
@@ -594,21 +755,35 @@
       </w:r>
       <w:r>
         <w:rPr>
-          <w:lang w:val="pt-BR"/>
-        </w:rPr>
-        <w:t xml:space="preserve">- Eu enquanto gestor gostaria que meus dados ficassem salvos de maneira segura e </w:t>
-      </w:r>
-      <w:r>
-        <w:rPr>
-          <w:lang w:val="pt-BR"/>
-        </w:rPr>
-        <w:t xml:space="preserve">de </w:t>
-      </w:r>
-      <w:r>
-        <w:rPr>
-          <w:lang w:val="pt-BR"/>
-        </w:rPr>
-        <w:t>f</w:t>
+          <w:b/>
+          <w:bCs/>
+          <w:lang w:val="pt-BR"/>
+        </w:rPr>
+        <w:t xml:space="preserve"> </w:t>
+      </w:r>
+      <w:r>
+        <w:rPr>
+          <w:lang w:val="pt-BR"/>
+        </w:rPr>
+        <w:t>- Eu enquanto empresa</w:t>
+      </w:r>
+      <w:r>
+        <w:rPr>
+          <w:lang w:val="pt-BR"/>
+        </w:rPr>
+        <w:t>,</w:t>
+      </w:r>
+      <w:r>
+        <w:rPr>
+          <w:lang w:val="pt-BR"/>
+        </w:rPr>
+        <w:t xml:space="preserve"> gostaria de poder cadastrar meus gestores e meus </w:t>
+      </w:r>
+      <w:r>
+        <w:rPr>
+          <w:lang w:val="pt-BR"/>
+        </w:rPr>
+        <w:t>funcion</w:t>
       </w:r>
       <w:r>
         <w:rPr>
@@ -620,49 +795,25 @@
         <w:rPr>
           <w:lang w:val="pt-BR"/>
         </w:rPr>
-        <w:t>cil</w:t>
-      </w:r>
-      <w:r>
-        <w:rPr>
-          <w:lang w:val="pt-BR"/>
-        </w:rPr>
-        <w:t xml:space="preserve"> acesso</w:t>
-      </w:r>
-      <w:r>
-        <w:rPr>
-          <w:lang w:val="pt-BR"/>
-        </w:rPr>
-        <w:t xml:space="preserve"> para que eu posso acess</w:t>
-      </w:r>
-      <w:r>
-        <w:rPr>
-          <w:lang w:val="pt-BR"/>
-        </w:rPr>
-        <w:t>á</w:t>
-      </w:r>
-      <w:r>
-        <w:rPr>
-          <w:lang w:val="pt-BR"/>
-        </w:rPr>
-        <w:t>-</w:t>
-      </w:r>
-      <w:r>
-        <w:rPr>
-          <w:lang w:val="pt-BR"/>
-        </w:rPr>
-        <w:t>los de qualquer lugar</w:t>
+        <w:t>rios</w:t>
+      </w:r>
+      <w:r>
+        <w:rPr>
+          <w:lang w:val="pt-BR"/>
+        </w:rPr>
+        <w:t xml:space="preserve"> </w:t>
+      </w:r>
+      <w:r>
+        <w:rPr>
+          <w:lang w:val="pt-BR"/>
+        </w:rPr>
+        <w:t>para que eu possa ter controle da atividade da empresa</w:t>
       </w:r>
       <w:r>
         <w:rPr>
           <w:lang w:val="pt-BR"/>
         </w:rPr>
         <w:t>.</w:t>
-      </w:r>
-      <w:r>
-        <w:rPr>
-          <w:lang w:val="pt-BR"/>
-        </w:rPr>
-        <w:t xml:space="preserve"> </w:t>
       </w:r>
     </w:p>
     <w:p>
@@ -689,75 +840,17 @@
       </w:r>
       <w:r>
         <w:rPr>
-          <w:lang w:val="pt-BR"/>
-        </w:rPr>
-        <w:t>- Eu enquanto</w:t>
-      </w:r>
-      <w:r>
-        <w:rPr>
-          <w:lang w:val="pt-BR"/>
-        </w:rPr>
-        <w:t xml:space="preserve"> empresa gostaria de um cadastro </w:t>
-      </w:r>
-      <w:r>
-        <w:rPr>
-          <w:lang w:val="pt-BR"/>
-        </w:rPr>
-        <w:t>amig</w:t>
-      </w:r>
-      <w:r>
-        <w:rPr>
-          <w:lang w:val="pt-BR"/>
-        </w:rPr>
-        <w:t>á</w:t>
-      </w:r>
-      <w:r>
-        <w:rPr>
-          <w:lang w:val="pt-BR"/>
-        </w:rPr>
-        <w:t>vel</w:t>
-      </w:r>
-      <w:r>
-        <w:rPr>
-          <w:lang w:val="pt-BR"/>
-        </w:rPr>
-        <w:t xml:space="preserve"> para me cadastrar com facilidade.</w:t>
-      </w:r>
-    </w:p>
-    <w:p>
-      <w:pPr>
-        <w:rPr>
-          <w:u w:val="single"/>
-          <w:lang w:val="pt-BR"/>
-        </w:rPr>
-      </w:pPr>
-      <w:r>
-        <w:rPr>
           <w:b/>
           <w:bCs/>
           <w:lang w:val="pt-BR"/>
         </w:rPr>
-        <w:t>US.</w:t>
-      </w:r>
-      <w:r>
-        <w:rPr>
-          <w:b/>
-          <w:bCs/>
-          <w:lang w:val="pt-BR"/>
-        </w:rPr>
-        <w:t>8</w:t>
-      </w:r>
-      <w:r>
-        <w:rPr>
-          <w:lang w:val="pt-BR"/>
-        </w:rPr>
-        <w:t xml:space="preserve">- Eu enquanto empresa gostaria de poder cadastrar meus gestores e meus </w:t>
-      </w:r>
-      <w:r>
-        <w:rPr>
-          <w:lang w:val="pt-BR"/>
-        </w:rPr>
-        <w:t>funcion</w:t>
+        <w:t xml:space="preserve"> </w:t>
+      </w:r>
+      <w:r>
+        <w:rPr>
+          <w:lang w:val="pt-BR"/>
+        </w:rPr>
+        <w:t>- Eu enquanto funcion</w:t>
       </w:r>
       <w:r>
         <w:rPr>
@@ -769,25 +862,31 @@
         <w:rPr>
           <w:lang w:val="pt-BR"/>
         </w:rPr>
-        <w:t>rios</w:t>
-      </w:r>
-      <w:r>
-        <w:rPr>
-          <w:lang w:val="pt-BR"/>
-        </w:rPr>
-        <w:t xml:space="preserve"> </w:t>
-      </w:r>
-      <w:r>
-        <w:rPr>
-          <w:lang w:val="pt-BR"/>
-        </w:rPr>
-        <w:t>para que eu possa ter controle da atividade da empresa</w:t>
-      </w:r>
-      <w:r>
-        <w:rPr>
-          <w:lang w:val="pt-BR"/>
-        </w:rPr>
-        <w:t>.</w:t>
+        <w:t>rio</w:t>
+      </w:r>
+      <w:r>
+        <w:rPr>
+          <w:lang w:val="pt-BR"/>
+        </w:rPr>
+        <w:t>,</w:t>
+      </w:r>
+      <w:r>
+        <w:rPr>
+          <w:lang w:val="pt-BR"/>
+        </w:rPr>
+        <w:t xml:space="preserve"> gostaria que houvesse um monitoramento de desempenho da performance dos meus equipamentos para que eu possa solicitar ajuda e n</w:t>
+      </w:r>
+      <w:r>
+        <w:rPr>
+          <w:lang w:val="pt-BR"/>
+        </w:rPr>
+        <w:t>ã</w:t>
+      </w:r>
+      <w:r>
+        <w:rPr>
+          <w:lang w:val="pt-BR"/>
+        </w:rPr>
+        <w:t xml:space="preserve">o interromper o trabalho. </w:t>
       </w:r>
     </w:p>
     <w:p>
@@ -835,7 +934,7 @@
 </file>
 
 <file path=word/endnotes.xml><?xml version="1.0" encoding="utf-8"?>
-<w:endnotes xmlns:wpc="http://schemas.microsoft.com/office/word/2010/wordprocessingCanvas" xmlns:cx="http://schemas.microsoft.com/office/drawing/2014/chartex" xmlns:cx1="http://schemas.microsoft.com/office/drawing/2015/9/8/chartex" xmlns:cx2="http://schemas.microsoft.com/office/drawing/2015/10/21/chartex" xmlns:cx3="http://schemas.microsoft.com/office/drawing/2016/5/9/chartex" xmlns:cx4="http://schemas.microsoft.com/office/drawing/2016/5/10/chartex" xmlns:cx5="http://schemas.microsoft.com/office/drawing/2016/5/11/chartex" xmlns:cx6="http://schemas.microsoft.com/office/drawing/2016/5/12/chartex" xmlns:cx7="http://schemas.microsoft.com/office/drawing/2016/5/13/chartex" xmlns:cx8="http://schemas.microsoft.com/office/drawing/2016/5/14/chartex" xmlns:mc="http://schemas.openxmlformats.org/markup-compatibility/2006" xmlns:aink="http://schemas.microsoft.com/office/drawing/2016/ink" xmlns:am3d="http://schemas.microsoft.com/office/drawing/2017/model3d" xmlns:o="urn:schemas-microsoft-com:office:office" xmlns:r="http://schemas.openxmlformats.org/officeDocument/2006/relationships" xmlns:m="http://schemas.openxmlformats.org/officeDocument/2006/math" xmlns:v="urn:schemas-microsoft-com:vml" xmlns:wp14="http://schemas.microsoft.com/office/word/2010/wordprocessingDrawing" xmlns:wp="http://schemas.openxmlformats.org/drawingml/2006/wordprocessingDrawing" xmlns:w10="urn:schemas-microsoft-com:office:word" xmlns:w="http://schemas.openxmlformats.org/wordprocessingml/2006/main" xmlns:w14="http://schemas.microsoft.com/office/word/2010/wordml" xmlns:w15="http://schemas.microsoft.com/office/word/2012/wordml" xmlns:w16cex="http://schemas.microsoft.com/office/word/2018/wordml/cex" xmlns:w16cid="http://schemas.microsoft.com/office/word/2016/wordml/cid" xmlns:w16="http://schemas.microsoft.com/office/word/2018/wordml" xmlns:w16se="http://schemas.microsoft.com/office/word/2015/wordml/symex" xmlns:wpg="http://schemas.microsoft.com/office/word/2010/wordprocessingGroup" xmlns:wpi="http://schemas.microsoft.com/office/word/2010/wordprocessingInk" xmlns:wne="http://schemas.microsoft.com/office/word/2006/wordml" xmlns:wps="http://schemas.microsoft.com/office/word/2010/wordprocessingShape" mc:Ignorable="w14 w15 w16se w16cid w16 w16cex wp14">
+<w:endnotes xmlns:wpc="http://schemas.microsoft.com/office/word/2010/wordprocessingCanvas" xmlns:cx="http://schemas.microsoft.com/office/drawing/2014/chartex" xmlns:cx1="http://schemas.microsoft.com/office/drawing/2015/9/8/chartex" xmlns:cx2="http://schemas.microsoft.com/office/drawing/2015/10/21/chartex" xmlns:cx3="http://schemas.microsoft.com/office/drawing/2016/5/9/chartex" xmlns:cx4="http://schemas.microsoft.com/office/drawing/2016/5/10/chartex" xmlns:cx5="http://schemas.microsoft.com/office/drawing/2016/5/11/chartex" xmlns:cx6="http://schemas.microsoft.com/office/drawing/2016/5/12/chartex" xmlns:cx7="http://schemas.microsoft.com/office/drawing/2016/5/13/chartex" xmlns:cx8="http://schemas.microsoft.com/office/drawing/2016/5/14/chartex" xmlns:mc="http://schemas.openxmlformats.org/markup-compatibility/2006" xmlns:aink="http://schemas.microsoft.com/office/drawing/2016/ink" xmlns:am3d="http://schemas.microsoft.com/office/drawing/2017/model3d" xmlns:o="urn:schemas-microsoft-com:office:office" xmlns:r="http://schemas.openxmlformats.org/officeDocument/2006/relationships" xmlns:m="http://schemas.openxmlformats.org/officeDocument/2006/math" xmlns:v="urn:schemas-microsoft-com:vml" xmlns:wp14="http://schemas.microsoft.com/office/word/2010/wordprocessingDrawing" xmlns:wp="http://schemas.openxmlformats.org/drawingml/2006/wordprocessingDrawing" xmlns:w10="urn:schemas-microsoft-com:office:word" xmlns:w="http://schemas.openxmlformats.org/wordprocessingml/2006/main" xmlns:w14="http://schemas.microsoft.com/office/word/2010/wordml" xmlns:w15="http://schemas.microsoft.com/office/word/2012/wordml" xmlns:w16cex="http://schemas.microsoft.com/office/word/2018/wordml/cex" xmlns:w16cid="http://schemas.microsoft.com/office/word/2016/wordml/cid" xmlns:w16="http://schemas.microsoft.com/office/word/2018/wordml" xmlns:w16sdtdh="http://schemas.microsoft.com/office/word/2020/wordml/sdtdatahash" xmlns:w16se="http://schemas.microsoft.com/office/word/2015/wordml/symex" xmlns:wpg="http://schemas.microsoft.com/office/word/2010/wordprocessingGroup" xmlns:wpi="http://schemas.microsoft.com/office/word/2010/wordprocessingInk" xmlns:wne="http://schemas.microsoft.com/office/word/2006/wordml" xmlns:wps="http://schemas.microsoft.com/office/word/2010/wordprocessingShape" mc:Ignorable="w14 w15 w16se w16cid w16 w16cex w16sdtdh wp14">
   <w:endnote w:type="separator" w:id="-1">
     <w:p>
       <w:pPr>
@@ -860,7 +959,7 @@
 </file>
 
 <file path=word/footnotes.xml><?xml version="1.0" encoding="utf-8"?>
-<w:footnotes xmlns:wpc="http://schemas.microsoft.com/office/word/2010/wordprocessingCanvas" xmlns:cx="http://schemas.microsoft.com/office/drawing/2014/chartex" xmlns:cx1="http://schemas.microsoft.com/office/drawing/2015/9/8/chartex" xmlns:cx2="http://schemas.microsoft.com/office/drawing/2015/10/21/chartex" xmlns:cx3="http://schemas.microsoft.com/office/drawing/2016/5/9/chartex" xmlns:cx4="http://schemas.microsoft.com/office/drawing/2016/5/10/chartex" xmlns:cx5="http://schemas.microsoft.com/office/drawing/2016/5/11/chartex" xmlns:cx6="http://schemas.microsoft.com/office/drawing/2016/5/12/chartex" xmlns:cx7="http://schemas.microsoft.com/office/drawing/2016/5/13/chartex" xmlns:cx8="http://schemas.microsoft.com/office/drawing/2016/5/14/chartex" xmlns:mc="http://schemas.openxmlformats.org/markup-compatibility/2006" xmlns:aink="http://schemas.microsoft.com/office/drawing/2016/ink" xmlns:am3d="http://schemas.microsoft.com/office/drawing/2017/model3d" xmlns:o="urn:schemas-microsoft-com:office:office" xmlns:r="http://schemas.openxmlformats.org/officeDocument/2006/relationships" xmlns:m="http://schemas.openxmlformats.org/officeDocument/2006/math" xmlns:v="urn:schemas-microsoft-com:vml" xmlns:wp14="http://schemas.microsoft.com/office/word/2010/wordprocessingDrawing" xmlns:wp="http://schemas.openxmlformats.org/drawingml/2006/wordprocessingDrawing" xmlns:w10="urn:schemas-microsoft-com:office:word" xmlns:w="http://schemas.openxmlformats.org/wordprocessingml/2006/main" xmlns:w14="http://schemas.microsoft.com/office/word/2010/wordml" xmlns:w15="http://schemas.microsoft.com/office/word/2012/wordml" xmlns:w16cex="http://schemas.microsoft.com/office/word/2018/wordml/cex" xmlns:w16cid="http://schemas.microsoft.com/office/word/2016/wordml/cid" xmlns:w16="http://schemas.microsoft.com/office/word/2018/wordml" xmlns:w16se="http://schemas.microsoft.com/office/word/2015/wordml/symex" xmlns:wpg="http://schemas.microsoft.com/office/word/2010/wordprocessingGroup" xmlns:wpi="http://schemas.microsoft.com/office/word/2010/wordprocessingInk" xmlns:wne="http://schemas.microsoft.com/office/word/2006/wordml" xmlns:wps="http://schemas.microsoft.com/office/word/2010/wordprocessingShape" mc:Ignorable="w14 w15 w16se w16cid w16 w16cex wp14">
+<w:footnotes xmlns:wpc="http://schemas.microsoft.com/office/word/2010/wordprocessingCanvas" xmlns:cx="http://schemas.microsoft.com/office/drawing/2014/chartex" xmlns:cx1="http://schemas.microsoft.com/office/drawing/2015/9/8/chartex" xmlns:cx2="http://schemas.microsoft.com/office/drawing/2015/10/21/chartex" xmlns:cx3="http://schemas.microsoft.com/office/drawing/2016/5/9/chartex" xmlns:cx4="http://schemas.microsoft.com/office/drawing/2016/5/10/chartex" xmlns:cx5="http://schemas.microsoft.com/office/drawing/2016/5/11/chartex" xmlns:cx6="http://schemas.microsoft.com/office/drawing/2016/5/12/chartex" xmlns:cx7="http://schemas.microsoft.com/office/drawing/2016/5/13/chartex" xmlns:cx8="http://schemas.microsoft.com/office/drawing/2016/5/14/chartex" xmlns:mc="http://schemas.openxmlformats.org/markup-compatibility/2006" xmlns:aink="http://schemas.microsoft.com/office/drawing/2016/ink" xmlns:am3d="http://schemas.microsoft.com/office/drawing/2017/model3d" xmlns:o="urn:schemas-microsoft-com:office:office" xmlns:r="http://schemas.openxmlformats.org/officeDocument/2006/relationships" xmlns:m="http://schemas.openxmlformats.org/officeDocument/2006/math" xmlns:v="urn:schemas-microsoft-com:vml" xmlns:wp14="http://schemas.microsoft.com/office/word/2010/wordprocessingDrawing" xmlns:wp="http://schemas.openxmlformats.org/drawingml/2006/wordprocessingDrawing" xmlns:w10="urn:schemas-microsoft-com:office:word" xmlns:w="http://schemas.openxmlformats.org/wordprocessingml/2006/main" xmlns:w14="http://schemas.microsoft.com/office/word/2010/wordml" xmlns:w15="http://schemas.microsoft.com/office/word/2012/wordml" xmlns:w16cex="http://schemas.microsoft.com/office/word/2018/wordml/cex" xmlns:w16cid="http://schemas.microsoft.com/office/word/2016/wordml/cid" xmlns:w16="http://schemas.microsoft.com/office/word/2018/wordml" xmlns:w16sdtdh="http://schemas.microsoft.com/office/word/2020/wordml/sdtdatahash" xmlns:w16se="http://schemas.microsoft.com/office/word/2015/wordml/symex" xmlns:wpg="http://schemas.microsoft.com/office/word/2010/wordprocessingGroup" xmlns:wpi="http://schemas.microsoft.com/office/word/2010/wordprocessingInk" xmlns:wne="http://schemas.microsoft.com/office/word/2006/wordml" xmlns:wps="http://schemas.microsoft.com/office/word/2010/wordprocessingShape" mc:Ignorable="w14 w15 w16se w16cid w16 w16cex w16sdtdh wp14">
   <w:footnote w:type="separator" w:id="-1">
     <w:p>
       <w:pPr>
@@ -885,7 +984,7 @@
 </file>
 
 <file path=word/styles.xml><?xml version="1.0" encoding="utf-8"?>
-<w:styles xmlns:mc="http://schemas.openxmlformats.org/markup-compatibility/2006" xmlns:r="http://schemas.openxmlformats.org/officeDocument/2006/relationships" xmlns:w="http://schemas.openxmlformats.org/wordprocessingml/2006/main" xmlns:w14="http://schemas.microsoft.com/office/word/2010/wordml" xmlns:w15="http://schemas.microsoft.com/office/word/2012/wordml" xmlns:w16cex="http://schemas.microsoft.com/office/word/2018/wordml/cex" xmlns:w16cid="http://schemas.microsoft.com/office/word/2016/wordml/cid" xmlns:w16="http://schemas.microsoft.com/office/word/2018/wordml" xmlns:w16se="http://schemas.microsoft.com/office/word/2015/wordml/symex" mc:Ignorable="w14 w15 w16se w16cid w16 w16cex">
+<w:styles xmlns:mc="http://schemas.openxmlformats.org/markup-compatibility/2006" xmlns:r="http://schemas.openxmlformats.org/officeDocument/2006/relationships" xmlns:w="http://schemas.openxmlformats.org/wordprocessingml/2006/main" xmlns:w14="http://schemas.microsoft.com/office/word/2010/wordml" xmlns:w15="http://schemas.microsoft.com/office/word/2012/wordml" xmlns:w16cex="http://schemas.microsoft.com/office/word/2018/wordml/cex" xmlns:w16cid="http://schemas.microsoft.com/office/word/2016/wordml/cid" xmlns:w16="http://schemas.microsoft.com/office/word/2018/wordml" xmlns:w16sdtdh="http://schemas.microsoft.com/office/word/2020/wordml/sdtdatahash" xmlns:w16se="http://schemas.microsoft.com/office/word/2015/wordml/symex" mc:Ignorable="w14 w15 w16se w16cid w16 w16cex w16sdtdh">
   <w:docDefaults>
     <w:rPrDefault>
       <w:rPr>
@@ -1293,11 +1392,11 @@
       <w:szCs w:val="24"/>
     </w:rPr>
   </w:style>
-  <w:style w:type="paragraph" w:styleId="Heading1">
+  <w:style w:type="paragraph" w:styleId="Ttulo1">
     <w:name w:val="heading 1"/>
     <w:basedOn w:val="Normal"/>
     <w:next w:val="Normal"/>
-    <w:link w:val="Heading1Char"/>
+    <w:link w:val="Ttulo1Char"/>
     <w:qFormat/>
     <w:rsid w:val="39FB1894"/>
     <w:pPr>
@@ -1310,11 +1409,11 @@
       <w:szCs w:val="42"/>
     </w:rPr>
   </w:style>
-  <w:style w:type="paragraph" w:styleId="Heading2">
+  <w:style w:type="paragraph" w:styleId="Ttulo2">
     <w:name w:val="heading 2"/>
     <w:basedOn w:val="Normal"/>
     <w:next w:val="Normal"/>
-    <w:link w:val="Heading2Char"/>
+    <w:link w:val="Ttulo2Char"/>
     <w:unhideWhenUsed/>
     <w:qFormat/>
     <w:rsid w:val="39FB1894"/>
@@ -1328,11 +1427,11 @@
       <w:szCs w:val="32"/>
     </w:rPr>
   </w:style>
-  <w:style w:type="paragraph" w:styleId="Heading3">
+  <w:style w:type="paragraph" w:styleId="Ttulo3">
     <w:name w:val="heading 3"/>
     <w:basedOn w:val="Normal"/>
     <w:next w:val="Normal"/>
-    <w:link w:val="Heading3Char"/>
+    <w:link w:val="Ttulo3Char"/>
     <w:unhideWhenUsed/>
     <w:qFormat/>
     <w:rsid w:val="39FB1894"/>
@@ -1346,11 +1445,11 @@
       <w:szCs w:val="30"/>
     </w:rPr>
   </w:style>
-  <w:style w:type="paragraph" w:styleId="Heading4">
+  <w:style w:type="paragraph" w:styleId="Ttulo4">
     <w:name w:val="heading 4"/>
     <w:basedOn w:val="Normal"/>
     <w:next w:val="Normal"/>
-    <w:link w:val="Heading4Char"/>
+    <w:link w:val="Ttulo4Char"/>
     <w:unhideWhenUsed/>
     <w:qFormat/>
     <w:rsid w:val="39FB1894"/>
@@ -1364,11 +1463,11 @@
       <w:szCs w:val="29"/>
     </w:rPr>
   </w:style>
-  <w:style w:type="paragraph" w:styleId="Heading5">
+  <w:style w:type="paragraph" w:styleId="Ttulo5">
     <w:name w:val="heading 5"/>
     <w:basedOn w:val="Normal"/>
     <w:next w:val="Normal"/>
-    <w:link w:val="Heading5Char"/>
+    <w:link w:val="Ttulo5Char"/>
     <w:unhideWhenUsed/>
     <w:qFormat/>
     <w:rsid w:val="39FB1894"/>
@@ -1382,11 +1481,11 @@
       <w:szCs w:val="28"/>
     </w:rPr>
   </w:style>
-  <w:style w:type="paragraph" w:styleId="Heading6">
+  <w:style w:type="paragraph" w:styleId="Ttulo6">
     <w:name w:val="heading 6"/>
     <w:basedOn w:val="Normal"/>
     <w:next w:val="Normal"/>
-    <w:link w:val="Heading6Char"/>
+    <w:link w:val="Ttulo6Char"/>
     <w:unhideWhenUsed/>
     <w:qFormat/>
     <w:rsid w:val="39FB1894"/>
@@ -1400,11 +1499,11 @@
       <w:szCs w:val="27"/>
     </w:rPr>
   </w:style>
-  <w:style w:type="paragraph" w:styleId="Heading7">
+  <w:style w:type="paragraph" w:styleId="Ttulo7">
     <w:name w:val="heading 7"/>
     <w:basedOn w:val="Normal"/>
     <w:next w:val="Normal"/>
-    <w:link w:val="Heading7Char"/>
+    <w:link w:val="Ttulo7Char"/>
     <w:unhideWhenUsed/>
     <w:qFormat/>
     <w:rsid w:val="39FB1894"/>
@@ -1418,11 +1517,11 @@
       <w:szCs w:val="26"/>
     </w:rPr>
   </w:style>
-  <w:style w:type="paragraph" w:styleId="Heading8">
+  <w:style w:type="paragraph" w:styleId="Ttulo8">
     <w:name w:val="heading 8"/>
     <w:basedOn w:val="Normal"/>
     <w:next w:val="Normal"/>
-    <w:link w:val="Heading8Char"/>
+    <w:link w:val="Ttulo8Char"/>
     <w:unhideWhenUsed/>
     <w:qFormat/>
     <w:rsid w:val="39FB1894"/>
@@ -1436,11 +1535,11 @@
       <w:szCs w:val="25"/>
     </w:rPr>
   </w:style>
-  <w:style w:type="paragraph" w:styleId="Heading9">
+  <w:style w:type="paragraph" w:styleId="Ttulo9">
     <w:name w:val="heading 9"/>
     <w:basedOn w:val="Normal"/>
     <w:next w:val="Normal"/>
-    <w:link w:val="Heading9Char"/>
+    <w:link w:val="Ttulo9Char"/>
     <w:unhideWhenUsed/>
     <w:qFormat/>
     <w:rsid w:val="39FB1894"/>
@@ -1452,13 +1551,13 @@
       <w:color w:val="4472C4" w:themeColor="accent1"/>
     </w:rPr>
   </w:style>
-  <w:style w:type="character" w:default="1" w:styleId="DefaultParagraphFont">
+  <w:style w:type="character" w:default="1" w:styleId="Fontepargpadro">
     <w:name w:val="Default Paragraph Font"/>
     <w:uiPriority w:val="1"/>
     <w:semiHidden/>
     <w:unhideWhenUsed/>
   </w:style>
-  <w:style w:type="table" w:default="1" w:styleId="TableNormal">
+  <w:style w:type="table" w:default="1" w:styleId="Tabelanormal">
     <w:name w:val="Normal Table"/>
     <w:uiPriority w:val="99"/>
     <w:semiHidden/>
@@ -1473,17 +1572,17 @@
       </w:tblCellMar>
     </w:tblPr>
   </w:style>
-  <w:style w:type="numbering" w:default="1" w:styleId="NoList">
+  <w:style w:type="numbering" w:default="1" w:styleId="Semlista">
     <w:name w:val="No List"/>
     <w:uiPriority w:val="99"/>
     <w:semiHidden/>
     <w:unhideWhenUsed/>
   </w:style>
-  <w:style w:type="paragraph" w:styleId="Title">
+  <w:style w:type="paragraph" w:styleId="Ttulo">
     <w:name w:val="Title"/>
     <w:basedOn w:val="Normal"/>
     <w:next w:val="Normal"/>
-    <w:link w:val="TitleChar"/>
+    <w:link w:val="TtuloChar"/>
     <w:qFormat/>
     <w:rsid w:val="39FB1894"/>
     <w:pPr>
@@ -1496,11 +1595,11 @@
       <w:szCs w:val="72"/>
     </w:rPr>
   </w:style>
-  <w:style w:type="paragraph" w:styleId="Subtitle">
+  <w:style w:type="paragraph" w:styleId="Subttulo">
     <w:name w:val="Subtitle"/>
     <w:basedOn w:val="Normal"/>
     <w:next w:val="Normal"/>
-    <w:link w:val="SubtitleChar"/>
+    <w:link w:val="SubttuloChar"/>
     <w:qFormat/>
     <w:rsid w:val="39FB1894"/>
     <w:pPr>
@@ -1512,11 +1611,11 @@
       <w:szCs w:val="48"/>
     </w:rPr>
   </w:style>
-  <w:style w:type="paragraph" w:styleId="Quote">
+  <w:style w:type="paragraph" w:styleId="Citao">
     <w:name w:val="Quote"/>
     <w:basedOn w:val="Normal"/>
     <w:next w:val="Normal"/>
-    <w:link w:val="QuoteChar"/>
+    <w:link w:val="CitaoChar"/>
     <w:qFormat/>
     <w:rsid w:val="39FB1894"/>
     <w:pPr>
@@ -1529,11 +1628,11 @@
       <w:iCs/>
     </w:rPr>
   </w:style>
-  <w:style w:type="paragraph" w:styleId="IntenseQuote">
+  <w:style w:type="paragraph" w:styleId="CitaoIntensa">
     <w:name w:val="Intense Quote"/>
     <w:basedOn w:val="Normal"/>
     <w:next w:val="Normal"/>
-    <w:link w:val="IntenseQuoteChar"/>
+    <w:link w:val="CitaoIntensaChar"/>
     <w:qFormat/>
     <w:rsid w:val="39FB1894"/>
     <w:pPr>
@@ -1547,7 +1646,7 @@
       <w:color w:val="4471C4"/>
     </w:rPr>
   </w:style>
-  <w:style w:type="paragraph" w:styleId="ListParagraph">
+  <w:style w:type="paragraph" w:styleId="PargrafodaLista">
     <w:name w:val="List Paragraph"/>
     <w:basedOn w:val="Normal"/>
     <w:qFormat/>
@@ -1557,10 +1656,10 @@
       <w:contextualSpacing/>
     </w:pPr>
   </w:style>
-  <w:style w:type="character" w:customStyle="1" w:styleId="Heading1Char">
-    <w:name w:val="Heading 1 Char"/>
-    <w:basedOn w:val="DefaultParagraphFont"/>
-    <w:link w:val="Heading1"/>
+  <w:style w:type="character" w:customStyle="1" w:styleId="Ttulo1Char">
+    <w:name w:val="Título 1 Char"/>
+    <w:basedOn w:val="Fontepargpadro"/>
+    <w:link w:val="Ttulo1"/>
     <w:rsid w:val="39FB1894"/>
     <w:rPr>
       <w:rFonts w:ascii="Avenir Next LT Pro"/>
@@ -1574,10 +1673,10 @@
       <w:u w:val="none"/>
     </w:rPr>
   </w:style>
-  <w:style w:type="character" w:customStyle="1" w:styleId="Heading2Char">
-    <w:name w:val="Heading 2 Char"/>
-    <w:basedOn w:val="DefaultParagraphFont"/>
-    <w:link w:val="Heading2"/>
+  <w:style w:type="character" w:customStyle="1" w:styleId="Ttulo2Char">
+    <w:name w:val="Título 2 Char"/>
+    <w:basedOn w:val="Fontepargpadro"/>
+    <w:link w:val="Ttulo2"/>
     <w:rsid w:val="39FB1894"/>
     <w:rPr>
       <w:rFonts w:ascii="Avenir Next LT Pro"/>
@@ -1591,10 +1690,10 @@
       <w:u w:val="none"/>
     </w:rPr>
   </w:style>
-  <w:style w:type="character" w:customStyle="1" w:styleId="Heading3Char">
-    <w:name w:val="Heading 3 Char"/>
-    <w:basedOn w:val="DefaultParagraphFont"/>
-    <w:link w:val="Heading3"/>
+  <w:style w:type="character" w:customStyle="1" w:styleId="Ttulo3Char">
+    <w:name w:val="Título 3 Char"/>
+    <w:basedOn w:val="Fontepargpadro"/>
+    <w:link w:val="Ttulo3"/>
     <w:rsid w:val="39FB1894"/>
     <w:rPr>
       <w:rFonts w:ascii="Avenir Next LT Pro"/>
@@ -1608,10 +1707,10 @@
       <w:u w:val="none"/>
     </w:rPr>
   </w:style>
-  <w:style w:type="character" w:customStyle="1" w:styleId="Heading4Char">
-    <w:name w:val="Heading 4 Char"/>
-    <w:basedOn w:val="DefaultParagraphFont"/>
-    <w:link w:val="Heading4"/>
+  <w:style w:type="character" w:customStyle="1" w:styleId="Ttulo4Char">
+    <w:name w:val="Título 4 Char"/>
+    <w:basedOn w:val="Fontepargpadro"/>
+    <w:link w:val="Ttulo4"/>
     <w:rsid w:val="39FB1894"/>
     <w:rPr>
       <w:rFonts w:ascii="Avenir Next LT Pro"/>
@@ -1625,10 +1724,10 @@
       <w:u w:val="none"/>
     </w:rPr>
   </w:style>
-  <w:style w:type="character" w:customStyle="1" w:styleId="Heading5Char">
-    <w:name w:val="Heading 5 Char"/>
-    <w:basedOn w:val="DefaultParagraphFont"/>
-    <w:link w:val="Heading5"/>
+  <w:style w:type="character" w:customStyle="1" w:styleId="Ttulo5Char">
+    <w:name w:val="Título 5 Char"/>
+    <w:basedOn w:val="Fontepargpadro"/>
+    <w:link w:val="Ttulo5"/>
     <w:rsid w:val="39FB1894"/>
     <w:rPr>
       <w:rFonts w:ascii="Avenir Next LT Pro"/>
@@ -1642,10 +1741,10 @@
       <w:u w:val="none"/>
     </w:rPr>
   </w:style>
-  <w:style w:type="character" w:customStyle="1" w:styleId="Heading6Char">
-    <w:name w:val="Heading 6 Char"/>
-    <w:basedOn w:val="DefaultParagraphFont"/>
-    <w:link w:val="Heading6"/>
+  <w:style w:type="character" w:customStyle="1" w:styleId="Ttulo6Char">
+    <w:name w:val="Título 6 Char"/>
+    <w:basedOn w:val="Fontepargpadro"/>
+    <w:link w:val="Ttulo6"/>
     <w:rsid w:val="39FB1894"/>
     <w:rPr>
       <w:rFonts w:ascii="Avenir Next LT Pro"/>
@@ -1659,10 +1758,10 @@
       <w:u w:val="none"/>
     </w:rPr>
   </w:style>
-  <w:style w:type="character" w:customStyle="1" w:styleId="Heading7Char">
-    <w:name w:val="Heading 7 Char"/>
-    <w:basedOn w:val="DefaultParagraphFont"/>
-    <w:link w:val="Heading7"/>
+  <w:style w:type="character" w:customStyle="1" w:styleId="Ttulo7Char">
+    <w:name w:val="Título 7 Char"/>
+    <w:basedOn w:val="Fontepargpadro"/>
+    <w:link w:val="Ttulo7"/>
     <w:rsid w:val="39FB1894"/>
     <w:rPr>
       <w:rFonts w:ascii="Avenir Next LT Pro"/>
@@ -1676,10 +1775,10 @@
       <w:u w:val="none"/>
     </w:rPr>
   </w:style>
-  <w:style w:type="character" w:customStyle="1" w:styleId="Heading8Char">
-    <w:name w:val="Heading 8 Char"/>
-    <w:basedOn w:val="DefaultParagraphFont"/>
-    <w:link w:val="Heading8"/>
+  <w:style w:type="character" w:customStyle="1" w:styleId="Ttulo8Char">
+    <w:name w:val="Título 8 Char"/>
+    <w:basedOn w:val="Fontepargpadro"/>
+    <w:link w:val="Ttulo8"/>
     <w:rsid w:val="39FB1894"/>
     <w:rPr>
       <w:rFonts w:ascii="Avenir Next LT Pro"/>
@@ -1693,10 +1792,10 @@
       <w:u w:val="none"/>
     </w:rPr>
   </w:style>
-  <w:style w:type="character" w:customStyle="1" w:styleId="Heading9Char">
-    <w:name w:val="Heading 9 Char"/>
-    <w:basedOn w:val="DefaultParagraphFont"/>
-    <w:link w:val="Heading9"/>
+  <w:style w:type="character" w:customStyle="1" w:styleId="Ttulo9Char">
+    <w:name w:val="Título 9 Char"/>
+    <w:basedOn w:val="Fontepargpadro"/>
+    <w:link w:val="Ttulo9"/>
     <w:rsid w:val="39FB1894"/>
     <w:rPr>
       <w:rFonts w:ascii="Avenir Next LT Pro"/>
@@ -1710,10 +1809,10 @@
       <w:u w:val="none"/>
     </w:rPr>
   </w:style>
-  <w:style w:type="character" w:customStyle="1" w:styleId="TitleChar">
-    <w:name w:val="Title Char"/>
-    <w:basedOn w:val="DefaultParagraphFont"/>
-    <w:link w:val="Title"/>
+  <w:style w:type="character" w:customStyle="1" w:styleId="TtuloChar">
+    <w:name w:val="Título Char"/>
+    <w:basedOn w:val="Fontepargpadro"/>
+    <w:link w:val="Ttulo"/>
     <w:rsid w:val="39FB1894"/>
     <w:rPr>
       <w:rFonts w:ascii="Avenir Next LT Pro Light"/>
@@ -1727,10 +1826,10 @@
       <w:u w:val="none"/>
     </w:rPr>
   </w:style>
-  <w:style w:type="character" w:customStyle="1" w:styleId="SubtitleChar">
-    <w:name w:val="Subtitle Char"/>
-    <w:basedOn w:val="DefaultParagraphFont"/>
-    <w:link w:val="Subtitle"/>
+  <w:style w:type="character" w:customStyle="1" w:styleId="SubttuloChar">
+    <w:name w:val="Subtítulo Char"/>
+    <w:basedOn w:val="Fontepargpadro"/>
+    <w:link w:val="Subttulo"/>
     <w:rsid w:val="39FB1894"/>
     <w:rPr>
       <w:rFonts w:ascii="Avenir Next LT Pro"/>
@@ -1744,10 +1843,10 @@
       <w:u w:val="none"/>
     </w:rPr>
   </w:style>
-  <w:style w:type="character" w:customStyle="1" w:styleId="QuoteChar">
-    <w:name w:val="Quote Char"/>
-    <w:basedOn w:val="DefaultParagraphFont"/>
-    <w:link w:val="Quote"/>
+  <w:style w:type="character" w:customStyle="1" w:styleId="CitaoChar">
+    <w:name w:val="Citação Char"/>
+    <w:basedOn w:val="Fontepargpadro"/>
+    <w:link w:val="Citao"/>
     <w:rsid w:val="39FB1894"/>
     <w:rPr>
       <w:rFonts w:ascii="Avenir Next LT Pro"/>
@@ -1761,10 +1860,10 @@
       <w:u w:val="none"/>
     </w:rPr>
   </w:style>
-  <w:style w:type="character" w:customStyle="1" w:styleId="IntenseQuoteChar">
-    <w:name w:val="Intense Quote Char"/>
-    <w:basedOn w:val="DefaultParagraphFont"/>
-    <w:link w:val="IntenseQuote"/>
+  <w:style w:type="character" w:customStyle="1" w:styleId="CitaoIntensaChar">
+    <w:name w:val="Citação Intensa Char"/>
+    <w:basedOn w:val="Fontepargpadro"/>
+    <w:link w:val="CitaoIntensa"/>
     <w:rsid w:val="39FB1894"/>
     <w:rPr>
       <w:rFonts w:ascii="Avenir Next LT Pro"/>
@@ -1778,7 +1877,7 @@
       <w:u w:val="none"/>
     </w:rPr>
   </w:style>
-  <w:style w:type="paragraph" w:styleId="TOC1">
+  <w:style w:type="paragraph" w:styleId="Sumrio1">
     <w:name w:val="toc 1"/>
     <w:basedOn w:val="Normal"/>
     <w:next w:val="Normal"/>
@@ -1788,7 +1887,7 @@
       <w:spacing w:after="100"/>
     </w:pPr>
   </w:style>
-  <w:style w:type="paragraph" w:styleId="TOC2">
+  <w:style w:type="paragraph" w:styleId="Sumrio2">
     <w:name w:val="toc 2"/>
     <w:basedOn w:val="Normal"/>
     <w:next w:val="Normal"/>
@@ -1799,7 +1898,7 @@
       <w:ind w:left="220"/>
     </w:pPr>
   </w:style>
-  <w:style w:type="paragraph" w:styleId="TOC3">
+  <w:style w:type="paragraph" w:styleId="Sumrio3">
     <w:name w:val="toc 3"/>
     <w:basedOn w:val="Normal"/>
     <w:next w:val="Normal"/>
@@ -1810,7 +1909,7 @@
       <w:ind w:left="440"/>
     </w:pPr>
   </w:style>
-  <w:style w:type="paragraph" w:styleId="TOC4">
+  <w:style w:type="paragraph" w:styleId="Sumrio4">
     <w:name w:val="toc 4"/>
     <w:basedOn w:val="Normal"/>
     <w:next w:val="Normal"/>
@@ -1821,7 +1920,7 @@
       <w:ind w:left="660"/>
     </w:pPr>
   </w:style>
-  <w:style w:type="paragraph" w:styleId="TOC5">
+  <w:style w:type="paragraph" w:styleId="Sumrio5">
     <w:name w:val="toc 5"/>
     <w:basedOn w:val="Normal"/>
     <w:next w:val="Normal"/>
@@ -1832,7 +1931,7 @@
       <w:ind w:left="880"/>
     </w:pPr>
   </w:style>
-  <w:style w:type="paragraph" w:styleId="TOC6">
+  <w:style w:type="paragraph" w:styleId="Sumrio6">
     <w:name w:val="toc 6"/>
     <w:basedOn w:val="Normal"/>
     <w:next w:val="Normal"/>
@@ -1843,7 +1942,7 @@
       <w:ind w:left="1100"/>
     </w:pPr>
   </w:style>
-  <w:style w:type="paragraph" w:styleId="TOC7">
+  <w:style w:type="paragraph" w:styleId="Sumrio7">
     <w:name w:val="toc 7"/>
     <w:basedOn w:val="Normal"/>
     <w:next w:val="Normal"/>
@@ -1854,7 +1953,7 @@
       <w:ind w:left="1320"/>
     </w:pPr>
   </w:style>
-  <w:style w:type="paragraph" w:styleId="TOC8">
+  <w:style w:type="paragraph" w:styleId="Sumrio8">
     <w:name w:val="toc 8"/>
     <w:basedOn w:val="Normal"/>
     <w:next w:val="Normal"/>
@@ -1865,7 +1964,7 @@
       <w:ind w:left="1540"/>
     </w:pPr>
   </w:style>
-  <w:style w:type="paragraph" w:styleId="TOC9">
+  <w:style w:type="paragraph" w:styleId="Sumrio9">
     <w:name w:val="toc 9"/>
     <w:basedOn w:val="Normal"/>
     <w:next w:val="Normal"/>
@@ -1876,10 +1975,10 @@
       <w:ind w:left="1760"/>
     </w:pPr>
   </w:style>
-  <w:style w:type="paragraph" w:styleId="EndnoteText">
+  <w:style w:type="paragraph" w:styleId="Textodenotadefim">
     <w:name w:val="endnote text"/>
     <w:basedOn w:val="Normal"/>
-    <w:link w:val="EndnoteTextChar"/>
+    <w:link w:val="TextodenotadefimChar"/>
     <w:semiHidden/>
     <w:unhideWhenUsed/>
     <w:rsid w:val="39FB1894"/>
@@ -1891,10 +1990,10 @@
       <w:szCs w:val="20"/>
     </w:rPr>
   </w:style>
-  <w:style w:type="character" w:customStyle="1" w:styleId="EndnoteTextChar">
-    <w:name w:val="Endnote Text Char"/>
-    <w:basedOn w:val="DefaultParagraphFont"/>
-    <w:link w:val="EndnoteText"/>
+  <w:style w:type="character" w:customStyle="1" w:styleId="TextodenotadefimChar">
+    <w:name w:val="Texto de nota de fim Char"/>
+    <w:basedOn w:val="Fontepargpadro"/>
+    <w:link w:val="Textodenotadefim"/>
     <w:semiHidden/>
     <w:rsid w:val="39FB1894"/>
     <w:rPr>
@@ -1909,10 +2008,10 @@
       <w:u w:val="none"/>
     </w:rPr>
   </w:style>
-  <w:style w:type="paragraph" w:styleId="Footer">
+  <w:style w:type="paragraph" w:styleId="Rodap">
     <w:name w:val="footer"/>
     <w:basedOn w:val="Normal"/>
-    <w:link w:val="FooterChar"/>
+    <w:link w:val="RodapChar"/>
     <w:unhideWhenUsed/>
     <w:rsid w:val="39FB1894"/>
     <w:pPr>
@@ -1923,10 +2022,10 @@
       <w:spacing w:after="0"/>
     </w:pPr>
   </w:style>
-  <w:style w:type="character" w:customStyle="1" w:styleId="FooterChar">
-    <w:name w:val="Footer Char"/>
-    <w:basedOn w:val="DefaultParagraphFont"/>
-    <w:link w:val="Footer"/>
+  <w:style w:type="character" w:customStyle="1" w:styleId="RodapChar">
+    <w:name w:val="Rodapé Char"/>
+    <w:basedOn w:val="Fontepargpadro"/>
+    <w:link w:val="Rodap"/>
     <w:rsid w:val="39FB1894"/>
     <w:rPr>
       <w:rFonts w:ascii="Avenir Next LT Pro"/>
@@ -1940,10 +2039,10 @@
       <w:u w:val="none"/>
     </w:rPr>
   </w:style>
-  <w:style w:type="paragraph" w:styleId="FootnoteText">
+  <w:style w:type="paragraph" w:styleId="Textodenotaderodap">
     <w:name w:val="footnote text"/>
     <w:basedOn w:val="Normal"/>
-    <w:link w:val="FootnoteTextChar"/>
+    <w:link w:val="TextodenotaderodapChar"/>
     <w:semiHidden/>
     <w:unhideWhenUsed/>
     <w:rsid w:val="39FB1894"/>
@@ -1955,10 +2054,10 @@
       <w:szCs w:val="20"/>
     </w:rPr>
   </w:style>
-  <w:style w:type="character" w:customStyle="1" w:styleId="FootnoteTextChar">
-    <w:name w:val="Footnote Text Char"/>
-    <w:basedOn w:val="DefaultParagraphFont"/>
-    <w:link w:val="FootnoteText"/>
+  <w:style w:type="character" w:customStyle="1" w:styleId="TextodenotaderodapChar">
+    <w:name w:val="Texto de nota de rodapé Char"/>
+    <w:basedOn w:val="Fontepargpadro"/>
+    <w:link w:val="Textodenotaderodap"/>
     <w:semiHidden/>
     <w:rsid w:val="39FB1894"/>
     <w:rPr>
@@ -1973,10 +2072,10 @@
       <w:u w:val="none"/>
     </w:rPr>
   </w:style>
-  <w:style w:type="paragraph" w:styleId="Header">
+  <w:style w:type="paragraph" w:styleId="Cabealho">
     <w:name w:val="header"/>
     <w:basedOn w:val="Normal"/>
-    <w:link w:val="HeaderChar"/>
+    <w:link w:val="CabealhoChar"/>
     <w:unhideWhenUsed/>
     <w:rsid w:val="39FB1894"/>
     <w:pPr>
@@ -1987,10 +2086,10 @@
       <w:spacing w:after="0"/>
     </w:pPr>
   </w:style>
-  <w:style w:type="character" w:customStyle="1" w:styleId="HeaderChar">
-    <w:name w:val="Header Char"/>
-    <w:basedOn w:val="DefaultParagraphFont"/>
-    <w:link w:val="Header"/>
+  <w:style w:type="character" w:customStyle="1" w:styleId="CabealhoChar">
+    <w:name w:val="Cabeçalho Char"/>
+    <w:basedOn w:val="Fontepargpadro"/>
+    <w:link w:val="Cabealho"/>
     <w:rsid w:val="39FB1894"/>
     <w:rPr>
       <w:rFonts w:ascii="Avenir Next LT Pro"/>

</xml_diff>